<commit_message>
Updated multiple HTML templates, added card.css and profile.js
</commit_message>
<xml_diff>
--- a/ProjectReport.docx
+++ b/ProjectReport.docx
@@ -692,7 +692,7 @@
           <v:shape id="_x0000_i1025" type="#_x0000_t75" style="width:466.45pt;height:479.6pt" o:ole="">
             <v:imagedata r:id="rId8" o:title=""/>
           </v:shape>
-          <o:OLEObject Type="Embed" ProgID="Excel.Sheet.12" ShapeID="_x0000_i1025" DrawAspect="Content" ObjectID="_1802595424" r:id="rId9"/>
+          <o:OLEObject Type="Embed" ProgID="Excel.Sheet.12" ShapeID="_x0000_i1025" DrawAspect="Content" ObjectID="_1804400117" r:id="rId9"/>
         </w:object>
       </w:r>
     </w:p>
@@ -3311,10 +3311,19 @@
       <w:pPr>
         <w:pStyle w:val="NormalWeb"/>
         <w:rPr>
-          <w:b/>
-          <w:sz w:val="44"/>
-          <w:szCs w:val="32"/>
-          <w:u w:val="single"/>
+          <w:noProof/>
+          <w:sz w:val="32"/>
+          <w:szCs w:val="32"/>
+        </w:rPr>
+      </w:pPr>
+    </w:p>
+    <w:p>
+      <w:pPr>
+        <w:pStyle w:val="NormalWeb"/>
+        <w:rPr>
+          <w:noProof/>
+          <w:sz w:val="32"/>
+          <w:szCs w:val="32"/>
         </w:rPr>
       </w:pPr>
       <w:r>
@@ -3324,12 +3333,35 @@
           <w:sz w:val="44"/>
           <w:szCs w:val="32"/>
           <w:u w:val="single"/>
+          <w:lang w:eastAsia="zh-TW"/>
+        </w:rPr>
+        <w:pict>
+          <v:shape id="_x0000_s1030" type="#_x0000_t202" style="position:absolute;margin-left:229.75pt;margin-top:.05pt;width:179.65pt;height:29.6pt;z-index:251664384;mso-width-percent:400;mso-height-percent:200;mso-width-percent:400;mso-height-percent:200;mso-width-relative:margin;mso-height-relative:margin" strokecolor="white [3212]">
+            <v:textbox style="mso-fit-shape-to-text:t">
+              <w:txbxContent>
+                <w:p>
+                  <w:pPr>
+                    <w:rPr>
+                      <w:lang w:val="en-US"/>
+                    </w:rPr>
+                  </w:pPr>
+                </w:p>
+              </w:txbxContent>
+            </v:textbox>
+          </v:shape>
+        </w:pict>
+      </w:r>
+      <w:r>
+        <w:rPr>
+          <w:noProof/>
+          <w:sz w:val="32"/>
+          <w:szCs w:val="32"/>
         </w:rPr>
         <w:drawing>
           <wp:inline distT="0" distB="0" distL="0" distR="0">
-            <wp:extent cx="3291588" cy="4008036"/>
-            <wp:effectExtent l="19050" t="0" r="4062" b="0"/>
-            <wp:docPr id="14" name="Picture 13" descr="image1x1.png"/>
+            <wp:extent cx="3956602" cy="5293382"/>
+            <wp:effectExtent l="19050" t="0" r="5798" b="0"/>
+            <wp:docPr id="4" name="Picture 1" descr="Untitled.png"/>
             <wp:cNvGraphicFramePr>
               <a:graphicFrameLocks xmlns:a="http://schemas.openxmlformats.org/drawingml/2006/main" noChangeAspect="1"/>
             </wp:cNvGraphicFramePr>
@@ -3337,7 +3369,7 @@
               <a:graphicData uri="http://schemas.openxmlformats.org/drawingml/2006/picture">
                 <pic:pic xmlns:pic="http://schemas.openxmlformats.org/drawingml/2006/picture">
                   <pic:nvPicPr>
-                    <pic:cNvPr id="0" name="image1x1.png"/>
+                    <pic:cNvPr id="0" name="Untitled.png"/>
                     <pic:cNvPicPr/>
                   </pic:nvPicPr>
                   <pic:blipFill>
@@ -3349,7 +3381,7 @@
                   <pic:spPr>
                     <a:xfrm>
                       <a:off x="0" y="0"/>
-                      <a:ext cx="3289899" cy="4005979"/>
+                      <a:ext cx="3957537" cy="5294632"/>
                     </a:xfrm>
                     <a:prstGeom prst="rect">
                       <a:avLst/>
@@ -3366,6 +3398,85 @@
       <w:pPr>
         <w:pStyle w:val="NormalWeb"/>
         <w:rPr>
+          <w:noProof/>
+          <w:sz w:val="32"/>
+          <w:szCs w:val="32"/>
+        </w:rPr>
+      </w:pPr>
+    </w:p>
+    <w:p>
+      <w:pPr>
+        <w:pStyle w:val="NormalWeb"/>
+        <w:rPr>
+          <w:noProof/>
+          <w:sz w:val="32"/>
+          <w:szCs w:val="32"/>
+        </w:rPr>
+      </w:pPr>
+    </w:p>
+    <w:p>
+      <w:pPr>
+        <w:pStyle w:val="NormalWeb"/>
+        <w:rPr>
+          <w:noProof/>
+          <w:sz w:val="32"/>
+          <w:szCs w:val="32"/>
+        </w:rPr>
+      </w:pPr>
+    </w:p>
+    <w:p>
+      <w:pPr>
+        <w:pStyle w:val="NormalWeb"/>
+        <w:rPr>
+          <w:noProof/>
+          <w:sz w:val="32"/>
+          <w:szCs w:val="32"/>
+        </w:rPr>
+      </w:pPr>
+    </w:p>
+    <w:p>
+      <w:pPr>
+        <w:pStyle w:val="NormalWeb"/>
+        <w:rPr>
+          <w:noProof/>
+          <w:sz w:val="32"/>
+          <w:szCs w:val="32"/>
+        </w:rPr>
+      </w:pPr>
+    </w:p>
+    <w:p>
+      <w:pPr>
+        <w:pStyle w:val="NormalWeb"/>
+        <w:rPr>
+          <w:noProof/>
+          <w:sz w:val="32"/>
+          <w:szCs w:val="32"/>
+        </w:rPr>
+      </w:pPr>
+    </w:p>
+    <w:p>
+      <w:pPr>
+        <w:pStyle w:val="NormalWeb"/>
+        <w:rPr>
+          <w:noProof/>
+          <w:sz w:val="32"/>
+          <w:szCs w:val="32"/>
+        </w:rPr>
+      </w:pPr>
+    </w:p>
+    <w:p>
+      <w:pPr>
+        <w:pStyle w:val="NormalWeb"/>
+        <w:rPr>
+          <w:sz w:val="32"/>
+          <w:szCs w:val="32"/>
+        </w:rPr>
+      </w:pPr>
+    </w:p>
+    <w:p>
+      <w:pPr>
+        <w:pStyle w:val="NormalWeb"/>
+        <w:rPr>
           <w:b/>
           <w:sz w:val="44"/>
           <w:szCs w:val="32"/>
@@ -3375,169 +3486,10 @@
       <w:r>
         <w:rPr>
           <w:b/>
-          <w:noProof/>
           <w:sz w:val="44"/>
           <w:szCs w:val="32"/>
           <w:u w:val="single"/>
         </w:rPr>
-        <w:drawing>
-          <wp:inline distT="0" distB="0" distL="0" distR="0">
-            <wp:extent cx="3293493" cy="3864634"/>
-            <wp:effectExtent l="19050" t="0" r="2157" b="0"/>
-            <wp:docPr id="15" name="Picture 14" descr="image1x2.png"/>
-            <wp:cNvGraphicFramePr>
-              <a:graphicFrameLocks xmlns:a="http://schemas.openxmlformats.org/drawingml/2006/main" noChangeAspect="1"/>
-            </wp:cNvGraphicFramePr>
-            <a:graphic xmlns:a="http://schemas.openxmlformats.org/drawingml/2006/main">
-              <a:graphicData uri="http://schemas.openxmlformats.org/drawingml/2006/picture">
-                <pic:pic xmlns:pic="http://schemas.openxmlformats.org/drawingml/2006/picture">
-                  <pic:nvPicPr>
-                    <pic:cNvPr id="0" name="image1x2.png"/>
-                    <pic:cNvPicPr/>
-                  </pic:nvPicPr>
-                  <pic:blipFill>
-                    <a:blip r:embed="rId12" cstate="print"/>
-                    <a:stretch>
-                      <a:fillRect/>
-                    </a:stretch>
-                  </pic:blipFill>
-                  <pic:spPr>
-                    <a:xfrm>
-                      <a:off x="0" y="0"/>
-                      <a:ext cx="3291803" cy="3862651"/>
-                    </a:xfrm>
-                    <a:prstGeom prst="rect">
-                      <a:avLst/>
-                    </a:prstGeom>
-                  </pic:spPr>
-                </pic:pic>
-              </a:graphicData>
-            </a:graphic>
-          </wp:inline>
-        </w:drawing>
-      </w:r>
-    </w:p>
-    <w:p>
-      <w:pPr>
-        <w:pStyle w:val="NormalWeb"/>
-        <w:rPr>
-          <w:sz w:val="32"/>
-          <w:szCs w:val="32"/>
-        </w:rPr>
-      </w:pPr>
-      <w:r>
-        <w:rPr>
-          <w:noProof/>
-          <w:sz w:val="32"/>
-          <w:szCs w:val="32"/>
-        </w:rPr>
-        <w:lastRenderedPageBreak/>
-        <w:drawing>
-          <wp:inline distT="0" distB="0" distL="0" distR="0">
-            <wp:extent cx="3285873" cy="3761117"/>
-            <wp:effectExtent l="19050" t="0" r="0" b="0"/>
-            <wp:docPr id="16" name="Picture 15" descr="image1x3.png"/>
-            <wp:cNvGraphicFramePr>
-              <a:graphicFrameLocks xmlns:a="http://schemas.openxmlformats.org/drawingml/2006/main" noChangeAspect="1"/>
-            </wp:cNvGraphicFramePr>
-            <a:graphic xmlns:a="http://schemas.openxmlformats.org/drawingml/2006/main">
-              <a:graphicData uri="http://schemas.openxmlformats.org/drawingml/2006/picture">
-                <pic:pic xmlns:pic="http://schemas.openxmlformats.org/drawingml/2006/picture">
-                  <pic:nvPicPr>
-                    <pic:cNvPr id="0" name="image1x3.png"/>
-                    <pic:cNvPicPr/>
-                  </pic:nvPicPr>
-                  <pic:blipFill>
-                    <a:blip r:embed="rId13" cstate="print"/>
-                    <a:stretch>
-                      <a:fillRect/>
-                    </a:stretch>
-                  </pic:blipFill>
-                  <pic:spPr>
-                    <a:xfrm>
-                      <a:off x="0" y="0"/>
-                      <a:ext cx="3293530" cy="3769881"/>
-                    </a:xfrm>
-                    <a:prstGeom prst="rect">
-                      <a:avLst/>
-                    </a:prstGeom>
-                  </pic:spPr>
-                </pic:pic>
-              </a:graphicData>
-            </a:graphic>
-          </wp:inline>
-        </w:drawing>
-      </w:r>
-    </w:p>
-    <w:p>
-      <w:pPr>
-        <w:pStyle w:val="NormalWeb"/>
-        <w:rPr>
-          <w:sz w:val="32"/>
-          <w:szCs w:val="32"/>
-        </w:rPr>
-      </w:pPr>
-      <w:r>
-        <w:rPr>
-          <w:noProof/>
-          <w:sz w:val="32"/>
-          <w:szCs w:val="32"/>
-        </w:rPr>
-        <w:drawing>
-          <wp:inline distT="0" distB="0" distL="0" distR="0">
-            <wp:extent cx="3285873" cy="4830792"/>
-            <wp:effectExtent l="19050" t="0" r="0" b="0"/>
-            <wp:docPr id="18" name="Picture 17" descr="image1x4.png"/>
-            <wp:cNvGraphicFramePr>
-              <a:graphicFrameLocks xmlns:a="http://schemas.openxmlformats.org/drawingml/2006/main" noChangeAspect="1"/>
-            </wp:cNvGraphicFramePr>
-            <a:graphic xmlns:a="http://schemas.openxmlformats.org/drawingml/2006/main">
-              <a:graphicData uri="http://schemas.openxmlformats.org/drawingml/2006/picture">
-                <pic:pic xmlns:pic="http://schemas.openxmlformats.org/drawingml/2006/picture">
-                  <pic:nvPicPr>
-                    <pic:cNvPr id="0" name="image1x4.png"/>
-                    <pic:cNvPicPr/>
-                  </pic:nvPicPr>
-                  <pic:blipFill>
-                    <a:blip r:embed="rId14" cstate="print"/>
-                    <a:stretch>
-                      <a:fillRect/>
-                    </a:stretch>
-                  </pic:blipFill>
-                  <pic:spPr>
-                    <a:xfrm>
-                      <a:off x="0" y="0"/>
-                      <a:ext cx="3287812" cy="4833642"/>
-                    </a:xfrm>
-                    <a:prstGeom prst="rect">
-                      <a:avLst/>
-                    </a:prstGeom>
-                  </pic:spPr>
-                </pic:pic>
-              </a:graphicData>
-            </a:graphic>
-          </wp:inline>
-        </w:drawing>
-      </w:r>
-    </w:p>
-    <w:p>
-      <w:pPr>
-        <w:pStyle w:val="NormalWeb"/>
-        <w:rPr>
-          <w:b/>
-          <w:sz w:val="44"/>
-          <w:szCs w:val="32"/>
-          <w:u w:val="single"/>
-        </w:rPr>
-      </w:pPr>
-      <w:r>
-        <w:rPr>
-          <w:b/>
-          <w:sz w:val="44"/>
-          <w:szCs w:val="32"/>
-          <w:u w:val="single"/>
-        </w:rPr>
-        <w:lastRenderedPageBreak/>
         <w:t>Sequence Diagram</w:t>
       </w:r>
     </w:p>
@@ -3575,7 +3527,7 @@
                     <pic:cNvPicPr/>
                   </pic:nvPicPr>
                   <pic:blipFill>
-                    <a:blip r:embed="rId15" cstate="print"/>
+                    <a:blip r:embed="rId12" cstate="print"/>
                     <a:stretch>
                       <a:fillRect/>
                     </a:stretch>
@@ -3606,17 +3558,6 @@
           <w:u w:val="single"/>
         </w:rPr>
       </w:pPr>
-    </w:p>
-    <w:p>
-      <w:pPr>
-        <w:rPr>
-          <w:rFonts w:ascii="Times New Roman" w:hAnsi="Times New Roman" w:cs="Times New Roman"/>
-          <w:b/>
-          <w:sz w:val="44"/>
-          <w:szCs w:val="38"/>
-          <w:u w:val="single"/>
-        </w:rPr>
-      </w:pPr>
       <w:r>
         <w:rPr>
           <w:rFonts w:ascii="Times New Roman" w:hAnsi="Times New Roman" w:cs="Times New Roman"/>
@@ -3628,6 +3569,17 @@
         <w:lastRenderedPageBreak/>
         <w:t>Object Diagram</w:t>
       </w:r>
+    </w:p>
+    <w:p>
+      <w:pPr>
+        <w:rPr>
+          <w:rFonts w:ascii="Times New Roman" w:hAnsi="Times New Roman" w:cs="Times New Roman"/>
+          <w:b/>
+          <w:sz w:val="44"/>
+          <w:szCs w:val="38"/>
+          <w:u w:val="single"/>
+        </w:rPr>
+      </w:pPr>
     </w:p>
     <w:p>
       <w:pPr>
@@ -3665,7 +3617,7 @@
                     <pic:cNvPicPr/>
                   </pic:nvPicPr>
                   <pic:blipFill>
-                    <a:blip r:embed="rId16" cstate="print"/>
+                    <a:blip r:embed="rId13" cstate="print"/>
                     <a:stretch>
                       <a:fillRect/>
                     </a:stretch>
@@ -3770,9 +3722,19 @@
           <w:szCs w:val="38"/>
           <w:u w:val="single"/>
         </w:rPr>
-        <w:lastRenderedPageBreak/>
         <w:t>Class Diagram</w:t>
       </w:r>
+    </w:p>
+    <w:p>
+      <w:pPr>
+        <w:rPr>
+          <w:rFonts w:ascii="Times New Roman" w:hAnsi="Times New Roman" w:cs="Times New Roman"/>
+          <w:b/>
+          <w:sz w:val="44"/>
+          <w:szCs w:val="38"/>
+          <w:u w:val="single"/>
+        </w:rPr>
+      </w:pPr>
     </w:p>
     <w:p>
       <w:pPr>
@@ -3810,7 +3772,7 @@
                     <pic:cNvPicPr/>
                   </pic:nvPicPr>
                   <pic:blipFill>
-                    <a:blip r:embed="rId17" cstate="print"/>
+                    <a:blip r:embed="rId14" cstate="print"/>
                     <a:stretch>
                       <a:fillRect/>
                     </a:stretch>
@@ -5483,7 +5445,6 @@
     <w:name w:val="Normal (Web)"/>
     <w:basedOn w:val="Normal"/>
     <w:uiPriority w:val="99"/>
-    <w:semiHidden/>
     <w:unhideWhenUsed/>
     <w:rsid w:val="00CC0F70"/>
     <w:pPr>
@@ -5889,7 +5850,7 @@
   <a:extraClrSchemeLst/>
   <a:extLst>
     <a:ext uri="{05A4C25C-085E-4340-85A3-A5531E510DB2}">
-      <thm15:themeFamily xmlns="" xmlns:thm15="http://schemas.microsoft.com/office/thememl/2012/main" name="Office Theme" id="{62F939B6-93AF-4DB8-9C6B-D6C7DFDC589F}" vid="{4A3C46E8-61CC-4603-A589-7422A47A8E4A}"/>
+      <thm15:themeFamily xmlns:thm15="http://schemas.microsoft.com/office/thememl/2012/main" xmlns="" name="Office Theme" id="{62F939B6-93AF-4DB8-9C6B-D6C7DFDC589F}" vid="{4A3C46E8-61CC-4603-A589-7422A47A8E4A}"/>
     </a:ext>
   </a:extLst>
 </a:theme>

</xml_diff>